<commit_message>
atualiza plano de ensino
</commit_message>
<xml_diff>
--- a/33MACI - Plano de ensino.docx
+++ b/33MACI - Plano de ensino.docx
@@ -1,6 +1,6 @@
 
 <file path=word/document.xml><?xml version="1.0" encoding="utf-8"?>
-<w:document xmlns:wpc="http://schemas.microsoft.com/office/word/2010/wordprocessingCanvas" xmlns:cx="http://schemas.microsoft.com/office/drawing/2014/chartex" xmlns:cx1="http://schemas.microsoft.com/office/drawing/2015/9/8/chartex" xmlns:cx2="http://schemas.microsoft.com/office/drawing/2015/10/21/chartex" xmlns:cx3="http://schemas.microsoft.com/office/drawing/2016/5/9/chartex" xmlns:cx4="http://schemas.microsoft.com/office/drawing/2016/5/10/chartex" xmlns:cx5="http://schemas.microsoft.com/office/drawing/2016/5/11/chartex" xmlns:cx6="http://schemas.microsoft.com/office/drawing/2016/5/12/chartex" xmlns:cx7="http://schemas.microsoft.com/office/drawing/2016/5/13/chartex" xmlns:cx8="http://schemas.microsoft.com/office/drawing/2016/5/14/chartex" xmlns:mc="http://schemas.openxmlformats.org/markup-compatibility/2006" xmlns:aink="http://schemas.microsoft.com/office/drawing/2016/ink" xmlns:am3d="http://schemas.microsoft.com/office/drawing/2017/model3d" xmlns:o="urn:schemas-microsoft-com:office:office" xmlns:oel="http://schemas.microsoft.com/office/2019/extlst" xmlns:r="http://schemas.openxmlformats.org/officeDocument/2006/relationships" xmlns:m="http://schemas.openxmlformats.org/officeDocument/2006/math" xmlns:v="urn:schemas-microsoft-com:vml" xmlns:wp14="http://schemas.microsoft.com/office/word/2010/wordprocessingDrawing" xmlns:wp="http://schemas.openxmlformats.org/drawingml/2006/wordprocessingDrawing" xmlns:w10="urn:schemas-microsoft-com:office:word" xmlns:w="http://schemas.openxmlformats.org/wordprocessingml/2006/main" xmlns:w14="http://schemas.microsoft.com/office/word/2010/wordml" xmlns:w15="http://schemas.microsoft.com/office/word/2012/wordml" xmlns:w16cex="http://schemas.microsoft.com/office/word/2018/wordml/cex" xmlns:w16cid="http://schemas.microsoft.com/office/word/2016/wordml/cid" xmlns:w16="http://schemas.microsoft.com/office/word/2018/wordml" xmlns:w16sdtdh="http://schemas.microsoft.com/office/word/2020/wordml/sdtdatahash" xmlns:w16se="http://schemas.microsoft.com/office/word/2015/wordml/symex" xmlns:wpg="http://schemas.microsoft.com/office/word/2010/wordprocessingGroup" xmlns:wpi="http://schemas.microsoft.com/office/word/2010/wordprocessingInk" xmlns:wne="http://schemas.microsoft.com/office/word/2006/wordml" xmlns:wps="http://schemas.microsoft.com/office/word/2010/wordprocessingShape" mc:Ignorable="w14 w15 w16se w16cid w16 w16cex w16sdtdh wp14">
+<w:document xmlns:wpc="http://schemas.microsoft.com/office/word/2010/wordprocessingCanvas" xmlns:cx="http://schemas.microsoft.com/office/drawing/2014/chartex" xmlns:cx1="http://schemas.microsoft.com/office/drawing/2015/9/8/chartex" xmlns:cx2="http://schemas.microsoft.com/office/drawing/2015/10/21/chartex" xmlns:cx3="http://schemas.microsoft.com/office/drawing/2016/5/9/chartex" xmlns:cx4="http://schemas.microsoft.com/office/drawing/2016/5/10/chartex" xmlns:cx5="http://schemas.microsoft.com/office/drawing/2016/5/11/chartex" xmlns:cx6="http://schemas.microsoft.com/office/drawing/2016/5/12/chartex" xmlns:cx7="http://schemas.microsoft.com/office/drawing/2016/5/13/chartex" xmlns:cx8="http://schemas.microsoft.com/office/drawing/2016/5/14/chartex" xmlns:mc="http://schemas.openxmlformats.org/markup-compatibility/2006" xmlns:aink="http://schemas.microsoft.com/office/drawing/2016/ink" xmlns:am3d="http://schemas.microsoft.com/office/drawing/2017/model3d" xmlns:o="urn:schemas-microsoft-com:office:office" xmlns:r="http://schemas.openxmlformats.org/officeDocument/2006/relationships" xmlns:m="http://schemas.openxmlformats.org/officeDocument/2006/math" xmlns:v="urn:schemas-microsoft-com:vml" xmlns:wp14="http://schemas.microsoft.com/office/word/2010/wordprocessingDrawing" xmlns:wp="http://schemas.openxmlformats.org/drawingml/2006/wordprocessingDrawing" xmlns:w10="urn:schemas-microsoft-com:office:word" xmlns:w="http://schemas.openxmlformats.org/wordprocessingml/2006/main" xmlns:w14="http://schemas.microsoft.com/office/word/2010/wordml" xmlns:w15="http://schemas.microsoft.com/office/word/2012/wordml" xmlns:w16cex="http://schemas.microsoft.com/office/word/2018/wordml/cex" xmlns:w16cid="http://schemas.microsoft.com/office/word/2016/wordml/cid" xmlns:w16="http://schemas.microsoft.com/office/word/2018/wordml" xmlns:w16sdtdh="http://schemas.microsoft.com/office/word/2020/wordml/sdtdatahash" xmlns:w16se="http://schemas.microsoft.com/office/word/2015/wordml/symex" xmlns:wpg="http://schemas.microsoft.com/office/word/2010/wordprocessingGroup" xmlns:wpi="http://schemas.microsoft.com/office/word/2010/wordprocessingInk" xmlns:wne="http://schemas.microsoft.com/office/word/2006/wordml" xmlns:wps="http://schemas.microsoft.com/office/word/2010/wordprocessingShape" mc:Ignorable="w14 w15 w16se w16cid w16 w16cex w16sdtdh wp14">
   <w:body>
     <w:p>
       <w:pPr>
@@ -61,7 +61,6 @@
         <w:t xml:space="preserve">Centro de Ciências da Administração e </w:t>
       </w:r>
       <w:proofErr w:type="spellStart"/>
-      <w:proofErr w:type="gramStart"/>
       <w:r>
         <w:rPr>
           <w:rStyle w:val="txtarial10ptblack"/>
@@ -90,7 +89,6 @@
         <w:t>cio-Econômicas</w:t>
       </w:r>
       <w:proofErr w:type="spellEnd"/>
-      <w:proofErr w:type="gramEnd"/>
       <w:r>
         <w:rPr>
           <w:rStyle w:val="txtarial10ptblack"/>
@@ -618,7 +616,7 @@
                 <w:sz w:val="22"/>
                 <w:szCs w:val="22"/>
               </w:rPr>
-              <w:t>1</w:t>
+              <w:t>2</w:t>
             </w:r>
           </w:p>
         </w:tc>
@@ -1410,7 +1408,27 @@
                 <w:sz w:val="22"/>
                 <w:szCs w:val="22"/>
               </w:rPr>
-              <w:t xml:space="preserve"> (cap. 1), Abel, Bernanke e </w:t>
+              <w:t xml:space="preserve"> (cap. 1), Abel, </w:t>
+            </w:r>
+            <w:proofErr w:type="spellStart"/>
+            <w:r>
+              <w:rPr>
+                <w:rFonts w:eastAsia="Arial Unicode MS"/>
+                <w:color w:val="000000"/>
+                <w:sz w:val="22"/>
+                <w:szCs w:val="22"/>
+              </w:rPr>
+              <w:t>Bernanke</w:t>
+            </w:r>
+            <w:proofErr w:type="spellEnd"/>
+            <w:r>
+              <w:rPr>
+                <w:rFonts w:eastAsia="Arial Unicode MS"/>
+                <w:color w:val="000000"/>
+                <w:sz w:val="22"/>
+                <w:szCs w:val="22"/>
+              </w:rPr>
+              <w:t xml:space="preserve"> e </w:t>
             </w:r>
             <w:proofErr w:type="spellStart"/>
             <w:r>
@@ -1563,7 +1581,27 @@
                 <w:sz w:val="22"/>
                 <w:szCs w:val="22"/>
               </w:rPr>
-              <w:t xml:space="preserve"> (cap. 3), Abel, Bernanke e </w:t>
+              <w:t xml:space="preserve"> (cap. 3), Abel, </w:t>
+            </w:r>
+            <w:proofErr w:type="spellStart"/>
+            <w:r>
+              <w:rPr>
+                <w:rFonts w:eastAsia="Arial Unicode MS"/>
+                <w:color w:val="000000"/>
+                <w:sz w:val="22"/>
+                <w:szCs w:val="22"/>
+              </w:rPr>
+              <w:t>Bernanke</w:t>
+            </w:r>
+            <w:proofErr w:type="spellEnd"/>
+            <w:r>
+              <w:rPr>
+                <w:rFonts w:eastAsia="Arial Unicode MS"/>
+                <w:color w:val="000000"/>
+                <w:sz w:val="22"/>
+                <w:szCs w:val="22"/>
+              </w:rPr>
+              <w:t xml:space="preserve"> e </w:t>
             </w:r>
             <w:proofErr w:type="spellStart"/>
             <w:r>
@@ -4327,6 +4365,8 @@
             <w:pPr>
               <w:rPr>
                 <w:rFonts w:eastAsia="Arial Unicode MS"/>
+                <w:b/>
+                <w:bCs/>
                 <w:color w:val="000000"/>
                 <w:sz w:val="22"/>
                 <w:szCs w:val="22"/>
@@ -4336,24 +4376,47 @@
             <w:r>
               <w:rPr>
                 <w:rFonts w:eastAsia="Arial Unicode MS"/>
+                <w:b/>
+                <w:bCs/>
                 <w:color w:val="000000"/>
                 <w:sz w:val="22"/>
                 <w:szCs w:val="22"/>
                 <w:lang w:val="en-US"/>
               </w:rPr>
-              <w:t>ABEL</w:t>
-            </w:r>
-            <w:r>
-              <w:rPr>
-                <w:rFonts w:eastAsia="Arial Unicode MS"/>
+              <w:t>BIBLIOGRAFIA BÁSICA</w:t>
+            </w:r>
+          </w:p>
+          <w:p>
+            <w:pPr>
+              <w:rPr>
+                <w:rFonts w:eastAsia="Arial Unicode MS"/>
+                <w:b/>
+                <w:bCs/>
                 <w:color w:val="000000"/>
                 <w:sz w:val="22"/>
                 <w:szCs w:val="22"/>
                 <w:lang w:val="en-US"/>
               </w:rPr>
-              <w:t xml:space="preserve">, A.; BERNANKE, B.; CROUSHORE, D. </w:t>
-            </w:r>
-            <w:proofErr w:type="spellStart"/>
+            </w:pPr>
+          </w:p>
+          <w:p>
+            <w:pPr>
+              <w:rPr>
+                <w:rFonts w:eastAsia="Arial Unicode MS"/>
+                <w:color w:val="000000"/>
+                <w:sz w:val="22"/>
+                <w:szCs w:val="22"/>
+              </w:rPr>
+            </w:pPr>
+            <w:r>
+              <w:rPr>
+                <w:rFonts w:eastAsia="Arial Unicode MS"/>
+                <w:color w:val="000000"/>
+                <w:sz w:val="22"/>
+                <w:szCs w:val="22"/>
+              </w:rPr>
+              <w:t xml:space="preserve">BLANCHARD, O. </w:t>
+            </w:r>
             <w:r>
               <w:rPr>
                 <w:rFonts w:eastAsia="Arial Unicode MS"/>
@@ -4362,11 +4425,85 @@
                 <w:color w:val="000000"/>
                 <w:sz w:val="22"/>
                 <w:szCs w:val="22"/>
-                <w:lang w:val="en-US"/>
-              </w:rPr>
-              <w:t>Macroeconomia</w:t>
+              </w:rPr>
+              <w:t>Macroeconomia.</w:t>
+            </w:r>
+            <w:r>
+              <w:rPr>
+                <w:rFonts w:eastAsia="Arial Unicode MS"/>
+                <w:color w:val="000000"/>
+                <w:sz w:val="22"/>
+                <w:szCs w:val="22"/>
+              </w:rPr>
+              <w:t xml:space="preserve"> </w:t>
+            </w:r>
+            <w:r>
+              <w:rPr>
+                <w:rFonts w:eastAsia="Arial Unicode MS"/>
+                <w:color w:val="000000"/>
+                <w:sz w:val="22"/>
+                <w:szCs w:val="22"/>
+              </w:rPr>
+              <w:t>7.ed. São Paulo: Pears</w:t>
+            </w:r>
+            <w:r>
+              <w:rPr>
+                <w:rFonts w:eastAsia="Arial Unicode MS"/>
+                <w:color w:val="000000"/>
+                <w:sz w:val="22"/>
+                <w:szCs w:val="22"/>
+              </w:rPr>
+              <w:t xml:space="preserve">on </w:t>
+            </w:r>
+            <w:proofErr w:type="spellStart"/>
+            <w:r>
+              <w:rPr>
+                <w:rFonts w:eastAsia="Arial Unicode MS"/>
+                <w:color w:val="000000"/>
+                <w:sz w:val="22"/>
+                <w:szCs w:val="22"/>
+              </w:rPr>
+              <w:t>Education</w:t>
             </w:r>
             <w:proofErr w:type="spellEnd"/>
+            <w:r>
+              <w:rPr>
+                <w:rFonts w:eastAsia="Arial Unicode MS"/>
+                <w:color w:val="000000"/>
+                <w:sz w:val="22"/>
+                <w:szCs w:val="22"/>
+              </w:rPr>
+              <w:t xml:space="preserve"> do Brasil, 2017.</w:t>
+            </w:r>
+          </w:p>
+          <w:p>
+            <w:pPr>
+              <w:rPr>
+                <w:rFonts w:eastAsia="Arial Unicode MS"/>
+                <w:color w:val="000000"/>
+                <w:sz w:val="22"/>
+                <w:szCs w:val="22"/>
+              </w:rPr>
+            </w:pPr>
+          </w:p>
+          <w:p>
+            <w:pPr>
+              <w:rPr>
+                <w:rStyle w:val="Hyperlink"/>
+                <w:rFonts w:eastAsia="Arial Unicode MS"/>
+                <w:sz w:val="22"/>
+                <w:szCs w:val="22"/>
+              </w:rPr>
+            </w:pPr>
+            <w:r>
+              <w:rPr>
+                <w:rFonts w:eastAsia="Arial Unicode MS"/>
+                <w:color w:val="000000"/>
+                <w:sz w:val="22"/>
+                <w:szCs w:val="22"/>
+              </w:rPr>
+              <w:t xml:space="preserve">DORNBUSCH, R.; FISCHER, S.; STARTZ, R. </w:t>
+            </w:r>
             <w:r>
               <w:rPr>
                 <w:rFonts w:eastAsia="Arial Unicode MS"/>
@@ -4375,17 +4512,15 @@
                 <w:color w:val="000000"/>
                 <w:sz w:val="22"/>
                 <w:szCs w:val="22"/>
-                <w:lang w:val="en-US"/>
-              </w:rPr>
-              <w:t>.</w:t>
-            </w:r>
-            <w:r>
-              <w:rPr>
-                <w:rFonts w:eastAsia="Arial Unicode MS"/>
-                <w:color w:val="000000"/>
-                <w:sz w:val="22"/>
-                <w:szCs w:val="22"/>
-                <w:lang w:val="en-US"/>
+              </w:rPr>
+              <w:t>Macroeconomia.</w:t>
+            </w:r>
+            <w:r>
+              <w:rPr>
+                <w:rFonts w:eastAsia="Arial Unicode MS"/>
+                <w:color w:val="000000"/>
+                <w:sz w:val="22"/>
+                <w:szCs w:val="22"/>
               </w:rPr>
               <w:t xml:space="preserve"> </w:t>
             </w:r>
@@ -4395,274 +4530,19 @@
                 <w:color w:val="000000"/>
                 <w:sz w:val="22"/>
                 <w:szCs w:val="22"/>
-                <w:lang w:val="en-US"/>
-              </w:rPr>
-              <w:t>6.ed. P</w:t>
-            </w:r>
-            <w:r>
-              <w:rPr>
-                <w:rFonts w:eastAsia="Arial Unicode MS"/>
-                <w:color w:val="000000"/>
-                <w:sz w:val="22"/>
-                <w:szCs w:val="22"/>
-                <w:lang w:val="en-US"/>
-              </w:rPr>
-              <w:t>earson Prentice Hall, 2008.</w:t>
-            </w:r>
-          </w:p>
-          <w:p>
-            <w:pPr>
-              <w:rPr>
-                <w:rFonts w:eastAsia="Arial Unicode MS"/>
-                <w:color w:val="000000"/>
-                <w:sz w:val="22"/>
-                <w:szCs w:val="22"/>
-                <w:lang w:val="en-US"/>
-              </w:rPr>
-            </w:pPr>
-          </w:p>
-          <w:p>
-            <w:pPr>
-              <w:rPr>
-                <w:rFonts w:eastAsia="Arial Unicode MS"/>
-                <w:color w:val="000000"/>
-                <w:sz w:val="22"/>
-                <w:szCs w:val="22"/>
-              </w:rPr>
-            </w:pPr>
-            <w:r>
-              <w:rPr>
-                <w:rFonts w:eastAsia="Arial Unicode MS"/>
-                <w:color w:val="000000"/>
-                <w:sz w:val="22"/>
-                <w:szCs w:val="22"/>
-              </w:rPr>
-              <w:t xml:space="preserve">ALEM, A. </w:t>
-            </w:r>
-            <w:r>
-              <w:rPr>
-                <w:rFonts w:eastAsia="Arial Unicode MS"/>
-                <w:i/>
-                <w:iCs/>
-                <w:color w:val="000000"/>
-                <w:sz w:val="22"/>
-                <w:szCs w:val="22"/>
-              </w:rPr>
-              <w:t>Macroeconomia: teoria e</w:t>
-            </w:r>
-            <w:r>
-              <w:rPr>
-                <w:rFonts w:eastAsia="Arial Unicode MS"/>
-                <w:i/>
-                <w:iCs/>
-                <w:color w:val="000000"/>
-                <w:sz w:val="22"/>
-                <w:szCs w:val="22"/>
-              </w:rPr>
-              <w:t xml:space="preserve"> prática no Brasil.</w:t>
-            </w:r>
-            <w:r>
-              <w:rPr>
-                <w:rFonts w:eastAsia="Arial Unicode MS"/>
-                <w:color w:val="000000"/>
-                <w:sz w:val="22"/>
-                <w:szCs w:val="22"/>
-              </w:rPr>
-              <w:t xml:space="preserve"> 2.ed. Rio de Janeiro: Elsevier, 2018. Disponível em: </w:t>
+              </w:rPr>
+              <w:t>11.ed. Porto Alegre: AMGH, 2013. D</w:t>
+            </w:r>
+            <w:r>
+              <w:rPr>
+                <w:rFonts w:eastAsia="Arial Unicode MS"/>
+                <w:color w:val="000000"/>
+                <w:sz w:val="22"/>
+                <w:szCs w:val="22"/>
+              </w:rPr>
+              <w:t xml:space="preserve">isponível em: </w:t>
             </w:r>
             <w:hyperlink r:id="rId7" w:history="1">
-              <w:r>
-                <w:rPr>
-                  <w:rStyle w:val="Hyperlink"/>
-                  <w:rFonts w:eastAsia="Arial Unicode MS"/>
-                  <w:sz w:val="22"/>
-                  <w:szCs w:val="22"/>
-                </w:rPr>
-                <w:t>https://app.minhabiblioteca.com.br/books/9788595152083</w:t>
-              </w:r>
-            </w:hyperlink>
-          </w:p>
-          <w:p>
-            <w:pPr>
-              <w:rPr>
-                <w:rFonts w:eastAsia="Arial Unicode MS"/>
-                <w:color w:val="000000"/>
-                <w:sz w:val="22"/>
-                <w:szCs w:val="22"/>
-              </w:rPr>
-            </w:pPr>
-          </w:p>
-          <w:p>
-            <w:pPr>
-              <w:rPr>
-                <w:rFonts w:eastAsia="Arial Unicode MS"/>
-                <w:color w:val="000000"/>
-                <w:sz w:val="22"/>
-                <w:szCs w:val="22"/>
-              </w:rPr>
-            </w:pPr>
-            <w:r>
-              <w:rPr>
-                <w:rFonts w:eastAsia="Arial Unicode MS"/>
-                <w:color w:val="000000"/>
-                <w:sz w:val="22"/>
-                <w:szCs w:val="22"/>
-              </w:rPr>
-              <w:t xml:space="preserve">BLANCHARD, O. </w:t>
-            </w:r>
-            <w:r>
-              <w:rPr>
-                <w:rFonts w:eastAsia="Arial Unicode MS"/>
-                <w:i/>
-                <w:iCs/>
-                <w:color w:val="000000"/>
-                <w:sz w:val="22"/>
-                <w:szCs w:val="22"/>
-              </w:rPr>
-              <w:t>Macroeconomia.</w:t>
-            </w:r>
-            <w:r>
-              <w:rPr>
-                <w:rFonts w:eastAsia="Arial Unicode MS"/>
-                <w:color w:val="000000"/>
-                <w:sz w:val="22"/>
-                <w:szCs w:val="22"/>
-              </w:rPr>
-              <w:t xml:space="preserve"> </w:t>
-            </w:r>
-            <w:r>
-              <w:rPr>
-                <w:rFonts w:eastAsia="Arial Unicode MS"/>
-                <w:color w:val="000000"/>
-                <w:sz w:val="22"/>
-                <w:szCs w:val="22"/>
-              </w:rPr>
-              <w:t>7.ed. São Paulo: Pears</w:t>
-            </w:r>
-            <w:r>
-              <w:rPr>
-                <w:rFonts w:eastAsia="Arial Unicode MS"/>
-                <w:color w:val="000000"/>
-                <w:sz w:val="22"/>
-                <w:szCs w:val="22"/>
-              </w:rPr>
-              <w:t xml:space="preserve">on </w:t>
-            </w:r>
-            <w:proofErr w:type="spellStart"/>
-            <w:r>
-              <w:rPr>
-                <w:rFonts w:eastAsia="Arial Unicode MS"/>
-                <w:color w:val="000000"/>
-                <w:sz w:val="22"/>
-                <w:szCs w:val="22"/>
-              </w:rPr>
-              <w:t>Education</w:t>
-            </w:r>
-            <w:proofErr w:type="spellEnd"/>
-            <w:r>
-              <w:rPr>
-                <w:rFonts w:eastAsia="Arial Unicode MS"/>
-                <w:color w:val="000000"/>
-                <w:sz w:val="22"/>
-                <w:szCs w:val="22"/>
-              </w:rPr>
-              <w:t xml:space="preserve"> do Brasil, 2017.</w:t>
-            </w:r>
-          </w:p>
-          <w:p>
-            <w:pPr>
-              <w:rPr>
-                <w:rFonts w:eastAsia="Arial Unicode MS"/>
-                <w:color w:val="000000"/>
-                <w:sz w:val="22"/>
-                <w:szCs w:val="22"/>
-              </w:rPr>
-            </w:pPr>
-          </w:p>
-          <w:p>
-            <w:pPr>
-              <w:rPr>
-                <w:rFonts w:eastAsia="Arial Unicode MS"/>
-                <w:color w:val="000000"/>
-                <w:sz w:val="22"/>
-                <w:szCs w:val="22"/>
-              </w:rPr>
-            </w:pPr>
-            <w:r>
-              <w:rPr>
-                <w:rFonts w:eastAsia="Arial Unicode MS"/>
-                <w:color w:val="000000"/>
-                <w:sz w:val="22"/>
-                <w:szCs w:val="22"/>
-                <w:lang w:val="en-US"/>
-              </w:rPr>
-              <w:t>DORNBUSCH, R.; FISCHER, S.; S</w:t>
-            </w:r>
-            <w:r>
-              <w:rPr>
-                <w:rFonts w:eastAsia="Arial Unicode MS"/>
-                <w:color w:val="000000"/>
-                <w:sz w:val="22"/>
-                <w:szCs w:val="22"/>
-                <w:lang w:val="en-US"/>
-              </w:rPr>
-              <w:t xml:space="preserve">TARTZ, R. </w:t>
-            </w:r>
-            <w:proofErr w:type="spellStart"/>
-            <w:r>
-              <w:rPr>
-                <w:rFonts w:eastAsia="Arial Unicode MS"/>
-                <w:i/>
-                <w:iCs/>
-                <w:color w:val="000000"/>
-                <w:sz w:val="22"/>
-                <w:szCs w:val="22"/>
-                <w:lang w:val="en-US"/>
-              </w:rPr>
-              <w:t>Macroeconomia</w:t>
-            </w:r>
-            <w:proofErr w:type="spellEnd"/>
-            <w:r>
-              <w:rPr>
-                <w:rFonts w:eastAsia="Arial Unicode MS"/>
-                <w:i/>
-                <w:iCs/>
-                <w:color w:val="000000"/>
-                <w:sz w:val="22"/>
-                <w:szCs w:val="22"/>
-                <w:lang w:val="en-US"/>
-              </w:rPr>
-              <w:t>.</w:t>
-            </w:r>
-            <w:r>
-              <w:rPr>
-                <w:rFonts w:eastAsia="Arial Unicode MS"/>
-                <w:color w:val="000000"/>
-                <w:sz w:val="22"/>
-                <w:szCs w:val="22"/>
-                <w:lang w:val="en-US"/>
-              </w:rPr>
-              <w:t xml:space="preserve"> </w:t>
-            </w:r>
-            <w:r>
-              <w:rPr>
-                <w:rFonts w:eastAsia="Arial Unicode MS"/>
-                <w:color w:val="000000"/>
-                <w:sz w:val="22"/>
-                <w:szCs w:val="22"/>
-              </w:rPr>
-              <w:t>11.ed. Porto Alegre: AMGH, 2013. D</w:t>
-            </w:r>
-            <w:r>
-              <w:rPr>
-                <w:rFonts w:eastAsia="Arial Unicode MS"/>
-                <w:color w:val="000000"/>
-                <w:sz w:val="22"/>
-                <w:szCs w:val="22"/>
-              </w:rPr>
-              <w:t xml:space="preserve">isponível em: </w:t>
-            </w:r>
-            <w:hyperlink r:id="rId8" w:history="1">
               <w:r>
                 <w:rPr>
                   <w:rStyle w:val="Hyperlink"/>
@@ -4677,18 +4557,16 @@
           <w:p>
             <w:pPr>
               <w:rPr>
-                <w:rFonts w:eastAsia="Arial Unicode MS"/>
-                <w:color w:val="000000"/>
-                <w:sz w:val="22"/>
-                <w:szCs w:val="22"/>
-              </w:rPr>
-            </w:pPr>
-          </w:p>
-          <w:p>
-            <w:pPr>
-              <w:rPr>
-                <w:rFonts w:eastAsia="Arial Unicode MS"/>
-                <w:color w:val="000000"/>
+                <w:rStyle w:val="Hyperlink"/>
+                <w:rFonts w:eastAsia="Arial Unicode MS"/>
+              </w:rPr>
+            </w:pPr>
+          </w:p>
+          <w:p>
+            <w:pPr>
+              <w:rPr>
+                <w:rStyle w:val="Hyperlink"/>
+                <w:rFonts w:eastAsia="Arial Unicode MS"/>
                 <w:sz w:val="22"/>
                 <w:szCs w:val="22"/>
               </w:rPr>
@@ -4721,6 +4599,199 @@
                 <w:szCs w:val="22"/>
               </w:rPr>
               <w:t xml:space="preserve"> 2.ed. São Paulo: Saraiva, 2013. Disponível em: </w:t>
+            </w:r>
+            <w:hyperlink r:id="rId8" w:history="1">
+              <w:r>
+                <w:rPr>
+                  <w:rStyle w:val="Hyperlink"/>
+                  <w:rFonts w:eastAsia="Arial Unicode MS"/>
+                  <w:sz w:val="22"/>
+                  <w:szCs w:val="22"/>
+                </w:rPr>
+                <w:t>https://app.minhabiblioteca.com.br/books/9788502175235</w:t>
+              </w:r>
+            </w:hyperlink>
+          </w:p>
+          <w:p>
+            <w:pPr>
+              <w:rPr>
+                <w:rFonts w:eastAsia="Arial Unicode MS"/>
+                <w:color w:val="000000"/>
+                <w:sz w:val="22"/>
+                <w:szCs w:val="22"/>
+                <w:lang w:val="en-US"/>
+              </w:rPr>
+            </w:pPr>
+          </w:p>
+          <w:p>
+            <w:pPr>
+              <w:rPr>
+                <w:rFonts w:eastAsia="Arial Unicode MS"/>
+                <w:b/>
+                <w:bCs/>
+                <w:color w:val="000000"/>
+                <w:sz w:val="22"/>
+                <w:szCs w:val="22"/>
+                <w:lang w:val="en-US"/>
+              </w:rPr>
+            </w:pPr>
+            <w:r>
+              <w:rPr>
+                <w:rFonts w:eastAsia="Arial Unicode MS"/>
+                <w:b/>
+                <w:bCs/>
+                <w:color w:val="000000"/>
+                <w:sz w:val="22"/>
+                <w:szCs w:val="22"/>
+                <w:lang w:val="en-US"/>
+              </w:rPr>
+              <w:t>BIBLIOGRAFIA COMPLEMENTAR</w:t>
+            </w:r>
+          </w:p>
+          <w:p>
+            <w:pPr>
+              <w:rPr>
+                <w:rFonts w:eastAsia="Arial Unicode MS"/>
+                <w:color w:val="000000"/>
+                <w:sz w:val="22"/>
+                <w:szCs w:val="22"/>
+                <w:lang w:val="en-US"/>
+              </w:rPr>
+            </w:pPr>
+          </w:p>
+          <w:p>
+            <w:pPr>
+              <w:rPr>
+                <w:rFonts w:eastAsia="Arial Unicode MS"/>
+                <w:color w:val="000000"/>
+                <w:sz w:val="22"/>
+                <w:szCs w:val="22"/>
+                <w:lang w:val="en-US"/>
+              </w:rPr>
+            </w:pPr>
+            <w:r>
+              <w:rPr>
+                <w:rFonts w:eastAsia="Arial Unicode MS"/>
+                <w:color w:val="000000"/>
+                <w:sz w:val="22"/>
+                <w:szCs w:val="22"/>
+                <w:lang w:val="en-US"/>
+              </w:rPr>
+              <w:t xml:space="preserve">ABEL, A.; BERNANKE, B.; CROUSHORE, D. </w:t>
+            </w:r>
+            <w:proofErr w:type="spellStart"/>
+            <w:r>
+              <w:rPr>
+                <w:rFonts w:eastAsia="Arial Unicode MS"/>
+                <w:i/>
+                <w:iCs/>
+                <w:color w:val="000000"/>
+                <w:sz w:val="22"/>
+                <w:szCs w:val="22"/>
+                <w:lang w:val="en-US"/>
+              </w:rPr>
+              <w:t>Macroeconomia</w:t>
+            </w:r>
+            <w:proofErr w:type="spellEnd"/>
+            <w:r>
+              <w:rPr>
+                <w:rFonts w:eastAsia="Arial Unicode MS"/>
+                <w:i/>
+                <w:iCs/>
+                <w:color w:val="000000"/>
+                <w:sz w:val="22"/>
+                <w:szCs w:val="22"/>
+                <w:lang w:val="en-US"/>
+              </w:rPr>
+              <w:t>.</w:t>
+            </w:r>
+            <w:r>
+              <w:rPr>
+                <w:rFonts w:eastAsia="Arial Unicode MS"/>
+                <w:color w:val="000000"/>
+                <w:sz w:val="22"/>
+                <w:szCs w:val="22"/>
+                <w:lang w:val="en-US"/>
+              </w:rPr>
+              <w:t xml:space="preserve"> </w:t>
+            </w:r>
+            <w:r>
+              <w:rPr>
+                <w:rFonts w:eastAsia="Arial Unicode MS"/>
+                <w:color w:val="000000"/>
+                <w:sz w:val="22"/>
+                <w:szCs w:val="22"/>
+                <w:lang w:val="en-US"/>
+              </w:rPr>
+              <w:t>6.ed. P</w:t>
+            </w:r>
+            <w:r>
+              <w:rPr>
+                <w:rFonts w:eastAsia="Arial Unicode MS"/>
+                <w:color w:val="000000"/>
+                <w:sz w:val="22"/>
+                <w:szCs w:val="22"/>
+                <w:lang w:val="en-US"/>
+              </w:rPr>
+              <w:t>earson Prentice Hall, 2008.</w:t>
+            </w:r>
+          </w:p>
+          <w:p>
+            <w:pPr>
+              <w:rPr>
+                <w:rFonts w:eastAsia="Arial Unicode MS"/>
+                <w:lang w:val="en-US"/>
+              </w:rPr>
+            </w:pPr>
+          </w:p>
+          <w:p>
+            <w:pPr>
+              <w:rPr>
+                <w:rFonts w:eastAsia="Arial Unicode MS"/>
+                <w:color w:val="000000"/>
+                <w:sz w:val="22"/>
+                <w:szCs w:val="22"/>
+              </w:rPr>
+            </w:pPr>
+            <w:r>
+              <w:rPr>
+                <w:rFonts w:eastAsia="Arial Unicode MS"/>
+                <w:color w:val="000000"/>
+                <w:sz w:val="22"/>
+                <w:szCs w:val="22"/>
+              </w:rPr>
+              <w:t xml:space="preserve">ALEM, A. </w:t>
+            </w:r>
+            <w:r>
+              <w:rPr>
+                <w:rFonts w:eastAsia="Arial Unicode MS"/>
+                <w:i/>
+                <w:iCs/>
+                <w:color w:val="000000"/>
+                <w:sz w:val="22"/>
+                <w:szCs w:val="22"/>
+              </w:rPr>
+              <w:t>Macroeconomia: teoria e</w:t>
+            </w:r>
+            <w:r>
+              <w:rPr>
+                <w:rFonts w:eastAsia="Arial Unicode MS"/>
+                <w:i/>
+                <w:iCs/>
+                <w:color w:val="000000"/>
+                <w:sz w:val="22"/>
+                <w:szCs w:val="22"/>
+              </w:rPr>
+              <w:t xml:space="preserve"> prática no Brasil.</w:t>
+            </w:r>
+            <w:r>
+              <w:rPr>
+                <w:rFonts w:eastAsia="Arial Unicode MS"/>
+                <w:color w:val="000000"/>
+                <w:sz w:val="22"/>
+                <w:szCs w:val="22"/>
+              </w:rPr>
+              <w:t xml:space="preserve"> 2.ed. Rio de Janeiro: Elsevier, 2018. Disponível em: </w:t>
             </w:r>
             <w:hyperlink r:id="rId9" w:history="1">
               <w:r>
@@ -4730,7 +4801,7 @@
                   <w:sz w:val="22"/>
                   <w:szCs w:val="22"/>
                 </w:rPr>
-                <w:t>https://app.minhabiblioteca.com.br/books/9788502175235</w:t>
+                <w:t>https://app.minhabiblioteca.com.br/books/9788595152083</w:t>
               </w:r>
             </w:hyperlink>
           </w:p>
@@ -5033,7 +5104,7 @@
 </file>
 
 <file path=word/numbering.xml><?xml version="1.0" encoding="utf-8"?>
-<w:numbering xmlns:wpc="http://schemas.microsoft.com/office/word/2010/wordprocessingCanvas" xmlns:cx="http://schemas.microsoft.com/office/drawing/2014/chartex" xmlns:cx1="http://schemas.microsoft.com/office/drawing/2015/9/8/chartex" xmlns:cx2="http://schemas.microsoft.com/office/drawing/2015/10/21/chartex" xmlns:cx3="http://schemas.microsoft.com/office/drawing/2016/5/9/chartex" xmlns:cx4="http://schemas.microsoft.com/office/drawing/2016/5/10/chartex" xmlns:cx5="http://schemas.microsoft.com/office/drawing/2016/5/11/chartex" xmlns:cx6="http://schemas.microsoft.com/office/drawing/2016/5/12/chartex" xmlns:cx7="http://schemas.microsoft.com/office/drawing/2016/5/13/chartex" xmlns:cx8="http://schemas.microsoft.com/office/drawing/2016/5/14/chartex" xmlns:mc="http://schemas.openxmlformats.org/markup-compatibility/2006" xmlns:aink="http://schemas.microsoft.com/office/drawing/2016/ink" xmlns:am3d="http://schemas.microsoft.com/office/drawing/2017/model3d" xmlns:o="urn:schemas-microsoft-com:office:office" xmlns:oel="http://schemas.microsoft.com/office/2019/extlst" xmlns:r="http://schemas.openxmlformats.org/officeDocument/2006/relationships" xmlns:m="http://schemas.openxmlformats.org/officeDocument/2006/math" xmlns:v="urn:schemas-microsoft-com:vml" xmlns:wp14="http://schemas.microsoft.com/office/word/2010/wordprocessingDrawing" xmlns:wp="http://schemas.openxmlformats.org/drawingml/2006/wordprocessingDrawing" xmlns:w10="urn:schemas-microsoft-com:office:word" xmlns:w="http://schemas.openxmlformats.org/wordprocessingml/2006/main" xmlns:w14="http://schemas.microsoft.com/office/word/2010/wordml" xmlns:w15="http://schemas.microsoft.com/office/word/2012/wordml" xmlns:w16cex="http://schemas.microsoft.com/office/word/2018/wordml/cex" xmlns:w16cid="http://schemas.microsoft.com/office/word/2016/wordml/cid" xmlns:w16="http://schemas.microsoft.com/office/word/2018/wordml" xmlns:w16sdtdh="http://schemas.microsoft.com/office/word/2020/wordml/sdtdatahash" xmlns:w16se="http://schemas.microsoft.com/office/word/2015/wordml/symex" xmlns:wpg="http://schemas.microsoft.com/office/word/2010/wordprocessingGroup" xmlns:wpi="http://schemas.microsoft.com/office/word/2010/wordprocessingInk" xmlns:wne="http://schemas.microsoft.com/office/word/2006/wordml" xmlns:wps="http://schemas.microsoft.com/office/word/2010/wordprocessingShape" mc:Ignorable="w14 w15 w16se w16cid w16 w16cex w16sdtdh wp14">
+<w:numbering xmlns:wpc="http://schemas.microsoft.com/office/word/2010/wordprocessingCanvas" xmlns:cx="http://schemas.microsoft.com/office/drawing/2014/chartex" xmlns:cx1="http://schemas.microsoft.com/office/drawing/2015/9/8/chartex" xmlns:cx2="http://schemas.microsoft.com/office/drawing/2015/10/21/chartex" xmlns:cx3="http://schemas.microsoft.com/office/drawing/2016/5/9/chartex" xmlns:cx4="http://schemas.microsoft.com/office/drawing/2016/5/10/chartex" xmlns:cx5="http://schemas.microsoft.com/office/drawing/2016/5/11/chartex" xmlns:cx6="http://schemas.microsoft.com/office/drawing/2016/5/12/chartex" xmlns:cx7="http://schemas.microsoft.com/office/drawing/2016/5/13/chartex" xmlns:cx8="http://schemas.microsoft.com/office/drawing/2016/5/14/chartex" xmlns:mc="http://schemas.openxmlformats.org/markup-compatibility/2006" xmlns:aink="http://schemas.microsoft.com/office/drawing/2016/ink" xmlns:am3d="http://schemas.microsoft.com/office/drawing/2017/model3d" xmlns:o="urn:schemas-microsoft-com:office:office" xmlns:r="http://schemas.openxmlformats.org/officeDocument/2006/relationships" xmlns:m="http://schemas.openxmlformats.org/officeDocument/2006/math" xmlns:v="urn:schemas-microsoft-com:vml" xmlns:wp14="http://schemas.microsoft.com/office/word/2010/wordprocessingDrawing" xmlns:wp="http://schemas.openxmlformats.org/drawingml/2006/wordprocessingDrawing" xmlns:w10="urn:schemas-microsoft-com:office:word" xmlns:w="http://schemas.openxmlformats.org/wordprocessingml/2006/main" xmlns:w14="http://schemas.microsoft.com/office/word/2010/wordml" xmlns:w15="http://schemas.microsoft.com/office/word/2012/wordml" xmlns:w16cex="http://schemas.microsoft.com/office/word/2018/wordml/cex" xmlns:w16cid="http://schemas.microsoft.com/office/word/2016/wordml/cid" xmlns:w16="http://schemas.microsoft.com/office/word/2018/wordml" xmlns:w16sdtdh="http://schemas.microsoft.com/office/word/2020/wordml/sdtdatahash" xmlns:w16se="http://schemas.microsoft.com/office/word/2015/wordml/symex" xmlns:wpg="http://schemas.microsoft.com/office/word/2010/wordprocessingGroup" xmlns:wpi="http://schemas.microsoft.com/office/word/2010/wordprocessingInk" xmlns:wne="http://schemas.microsoft.com/office/word/2006/wordml" xmlns:wps="http://schemas.microsoft.com/office/word/2010/wordprocessingShape" mc:Ignorable="w14 w15 w16se w16cid w16 w16cex w16sdtdh wp14">
   <w:abstractNum w:abstractNumId="0" w15:restartNumberingAfterBreak="0">
     <w:nsid w:val="0A7F642C"/>
     <w:multiLevelType w:val="hybridMultilevel"/>
@@ -7992,82 +8063,82 @@
       </w:pPr>
     </w:lvl>
   </w:abstractNum>
-  <w:num w:numId="1" w16cid:durableId="215435375">
+  <w:num w:numId="1">
     <w:abstractNumId w:val="12"/>
   </w:num>
-  <w:num w:numId="2" w16cid:durableId="1662930566">
+  <w:num w:numId="2">
     <w:abstractNumId w:val="19"/>
   </w:num>
-  <w:num w:numId="3" w16cid:durableId="1220362038">
+  <w:num w:numId="3">
     <w:abstractNumId w:val="17"/>
   </w:num>
-  <w:num w:numId="4" w16cid:durableId="170023536">
+  <w:num w:numId="4">
     <w:abstractNumId w:val="20"/>
   </w:num>
-  <w:num w:numId="5" w16cid:durableId="340013703">
+  <w:num w:numId="5">
     <w:abstractNumId w:val="5"/>
   </w:num>
-  <w:num w:numId="6" w16cid:durableId="126970739">
+  <w:num w:numId="6">
     <w:abstractNumId w:val="7"/>
   </w:num>
-  <w:num w:numId="7" w16cid:durableId="1499463862">
+  <w:num w:numId="7">
     <w:abstractNumId w:val="16"/>
   </w:num>
-  <w:num w:numId="8" w16cid:durableId="2131312407">
+  <w:num w:numId="8">
     <w:abstractNumId w:val="15"/>
   </w:num>
-  <w:num w:numId="9" w16cid:durableId="408620848">
+  <w:num w:numId="9">
     <w:abstractNumId w:val="6"/>
   </w:num>
-  <w:num w:numId="10" w16cid:durableId="1909150598">
+  <w:num w:numId="10">
     <w:abstractNumId w:val="1"/>
   </w:num>
-  <w:num w:numId="11" w16cid:durableId="1588271396">
+  <w:num w:numId="11">
     <w:abstractNumId w:val="24"/>
   </w:num>
-  <w:num w:numId="12" w16cid:durableId="2058161765">
+  <w:num w:numId="12">
     <w:abstractNumId w:val="25"/>
   </w:num>
-  <w:num w:numId="13" w16cid:durableId="458494168">
+  <w:num w:numId="13">
     <w:abstractNumId w:val="11"/>
   </w:num>
-  <w:num w:numId="14" w16cid:durableId="1138181828">
+  <w:num w:numId="14">
     <w:abstractNumId w:val="9"/>
   </w:num>
-  <w:num w:numId="15" w16cid:durableId="1479762579">
+  <w:num w:numId="15">
     <w:abstractNumId w:val="23"/>
   </w:num>
-  <w:num w:numId="16" w16cid:durableId="364454024">
+  <w:num w:numId="16">
     <w:abstractNumId w:val="0"/>
   </w:num>
-  <w:num w:numId="17" w16cid:durableId="17780630">
+  <w:num w:numId="17">
     <w:abstractNumId w:val="13"/>
   </w:num>
-  <w:num w:numId="18" w16cid:durableId="1149402650">
+  <w:num w:numId="18">
     <w:abstractNumId w:val="2"/>
   </w:num>
-  <w:num w:numId="19" w16cid:durableId="1170943727">
+  <w:num w:numId="19">
     <w:abstractNumId w:val="22"/>
   </w:num>
-  <w:num w:numId="20" w16cid:durableId="46077770">
+  <w:num w:numId="20">
     <w:abstractNumId w:val="10"/>
   </w:num>
-  <w:num w:numId="21" w16cid:durableId="258830307">
+  <w:num w:numId="21">
     <w:abstractNumId w:val="21"/>
   </w:num>
-  <w:num w:numId="22" w16cid:durableId="1815944167">
+  <w:num w:numId="22">
     <w:abstractNumId w:val="3"/>
   </w:num>
-  <w:num w:numId="23" w16cid:durableId="495808040">
+  <w:num w:numId="23">
     <w:abstractNumId w:val="18"/>
   </w:num>
-  <w:num w:numId="24" w16cid:durableId="234630604">
+  <w:num w:numId="24">
     <w:abstractNumId w:val="8"/>
   </w:num>
-  <w:num w:numId="25" w16cid:durableId="1788039320">
+  <w:num w:numId="25">
     <w:abstractNumId w:val="14"/>
   </w:num>
-  <w:num w:numId="26" w16cid:durableId="656613252">
+  <w:num w:numId="26">
     <w:abstractNumId w:val="4"/>
   </w:num>
 </w:numbering>
@@ -8484,7 +8555,6 @@
   <w:style w:type="character" w:default="1" w:styleId="Fontepargpadro">
     <w:name w:val="Default Paragraph Font"/>
     <w:uiPriority w:val="1"/>
-    <w:semiHidden/>
     <w:unhideWhenUsed/>
   </w:style>
   <w:style w:type="table" w:default="1" w:styleId="Tabelanormal">

</xml_diff>